<commit_message>
fixed effects table. still waiting for random effects and model fit stats
</commit_message>
<xml_diff>
--- a/tables.docx
+++ b/tables.docx
@@ -5461,6 +5461,1152 @@
               </w:rPr>
               <w:t>)</w:t>
             </w:r>
+          </w:p>
+        </w:tc>
+      </w:tr>
+    </w:tbl>
+    <w:p/>
+    <w:p/>
+    <w:p>
+      <w:pPr>
+        <w:sectPr>
+          <w:pgSz w:w="15840" w:h="12240" w:orient="landscape"/>
+          <w:pgMar w:top="720" w:right="720" w:bottom="720" w:left="720" w:header="720" w:footer="720" w:gutter="0"/>
+          <w:cols w:space="720"/>
+          <w:docGrid w:linePitch="360"/>
+        </w:sectPr>
+      </w:pPr>
+    </w:p>
+    <w:p/>
+    <w:tbl>
+      <w:tblPr>
+        <w:tblStyle w:val="TableGrid"/>
+        <w:tblW w:w="0" w:type="auto"/>
+        <w:tblBorders>
+          <w:top w:val="none" w:sz="0" w:space="0" w:color="auto"/>
+          <w:left w:val="none" w:sz="0" w:space="0" w:color="auto"/>
+          <w:bottom w:val="none" w:sz="0" w:space="0" w:color="auto"/>
+          <w:right w:val="none" w:sz="0" w:space="0" w:color="auto"/>
+          <w:insideH w:val="none" w:sz="0" w:space="0" w:color="auto"/>
+          <w:insideV w:val="none" w:sz="0" w:space="0" w:color="auto"/>
+        </w:tblBorders>
+        <w:tblLook w:val="04A0" w:firstRow="1" w:lastRow="0" w:firstColumn="1" w:lastColumn="0" w:noHBand="0" w:noVBand="1"/>
+      </w:tblPr>
+      <w:tblGrid>
+        <w:gridCol w:w="1726"/>
+        <w:gridCol w:w="2142"/>
+        <w:gridCol w:w="2143"/>
+        <w:gridCol w:w="2142"/>
+        <w:gridCol w:w="2143"/>
+      </w:tblGrid>
+      <w:tr>
+        <w:trPr>
+          <w:trHeight w:val="535"/>
+        </w:trPr>
+        <w:tc>
+          <w:tcPr>
+            <w:tcW w:w="0" w:type="auto"/>
+            <w:gridSpan w:val="5"/>
+            <w:vAlign w:val="center"/>
+          </w:tcPr>
+          <w:p>
+            <w:pPr>
+              <w:rPr>
+                <w:rFonts w:ascii="Times New Roman" w:hAnsi="Times New Roman" w:cs="Times New Roman"/>
+                <w:b/>
+                <w:bCs/>
+                <w:sz w:val="22"/>
+                <w:szCs w:val="22"/>
+              </w:rPr>
+            </w:pPr>
+            <w:r>
+              <w:rPr>
+                <w:rFonts w:ascii="Times New Roman" w:hAnsi="Times New Roman" w:cs="Times New Roman"/>
+                <w:b/>
+                <w:bCs/>
+                <w:sz w:val="22"/>
+                <w:szCs w:val="22"/>
+              </w:rPr>
+              <w:t>Table 3</w:t>
+            </w:r>
+          </w:p>
+          <w:p>
+            <w:pPr>
+              <w:rPr>
+                <w:rFonts w:ascii="Times New Roman" w:hAnsi="Times New Roman" w:cs="Times New Roman"/>
+                <w:i/>
+                <w:iCs/>
+                <w:sz w:val="22"/>
+                <w:szCs w:val="22"/>
+              </w:rPr>
+            </w:pPr>
+            <w:r>
+              <w:rPr>
+                <w:rFonts w:ascii="Times New Roman" w:hAnsi="Times New Roman" w:cs="Times New Roman"/>
+                <w:i/>
+                <w:iCs/>
+                <w:sz w:val="22"/>
+                <w:szCs w:val="22"/>
+              </w:rPr>
+              <w:t>Random Effects and Model Fit Statistics</w:t>
+            </w:r>
+          </w:p>
+        </w:tc>
+      </w:tr>
+      <w:tr>
+        <w:trPr>
+          <w:trHeight w:val="535"/>
+        </w:trPr>
+        <w:tc>
+          <w:tcPr>
+            <w:tcW w:w="0" w:type="auto"/>
+          </w:tcPr>
+          <w:p>
+            <w:pPr>
+              <w:rPr>
+                <w:rFonts w:ascii="Times New Roman" w:hAnsi="Times New Roman" w:cs="Times New Roman"/>
+                <w:sz w:val="22"/>
+                <w:szCs w:val="22"/>
+              </w:rPr>
+            </w:pPr>
+          </w:p>
+        </w:tc>
+        <w:tc>
+          <w:tcPr>
+            <w:tcW w:w="6427" w:type="dxa"/>
+            <w:gridSpan w:val="3"/>
+            <w:tcBorders>
+              <w:bottom w:val="single" w:sz="4" w:space="0" w:color="auto"/>
+            </w:tcBorders>
+            <w:vAlign w:val="center"/>
+          </w:tcPr>
+          <w:p>
+            <w:pPr>
+              <w:jc w:val="center"/>
+              <w:rPr>
+                <w:rFonts w:ascii="Times New Roman" w:hAnsi="Times New Roman" w:cs="Times New Roman"/>
+                <w:sz w:val="22"/>
+                <w:szCs w:val="22"/>
+              </w:rPr>
+            </w:pPr>
+            <w:r>
+              <w:rPr>
+                <w:rFonts w:ascii="Times New Roman" w:hAnsi="Times New Roman" w:cs="Times New Roman"/>
+                <w:sz w:val="22"/>
+                <w:szCs w:val="22"/>
+              </w:rPr>
+              <w:t>2-Way Interaction Models</w:t>
+            </w:r>
+          </w:p>
+        </w:tc>
+        <w:tc>
+          <w:tcPr>
+            <w:tcW w:w="2143" w:type="dxa"/>
+            <w:vAlign w:val="center"/>
+          </w:tcPr>
+          <w:p>
+            <w:pPr>
+              <w:jc w:val="center"/>
+              <w:rPr>
+                <w:rFonts w:ascii="Times New Roman" w:hAnsi="Times New Roman" w:cs="Times New Roman"/>
+                <w:sz w:val="22"/>
+                <w:szCs w:val="22"/>
+              </w:rPr>
+            </w:pPr>
+          </w:p>
+        </w:tc>
+      </w:tr>
+      <w:tr>
+        <w:trPr>
+          <w:trHeight w:val="535"/>
+        </w:trPr>
+        <w:tc>
+          <w:tcPr>
+            <w:tcW w:w="0" w:type="auto"/>
+          </w:tcPr>
+          <w:p>
+            <w:pPr>
+              <w:rPr>
+                <w:rFonts w:ascii="Times New Roman" w:hAnsi="Times New Roman" w:cs="Times New Roman"/>
+                <w:sz w:val="22"/>
+                <w:szCs w:val="22"/>
+              </w:rPr>
+            </w:pPr>
+          </w:p>
+        </w:tc>
+        <w:tc>
+          <w:tcPr>
+            <w:tcW w:w="2142" w:type="dxa"/>
+            <w:tcBorders>
+              <w:bottom w:val="single" w:sz="4" w:space="0" w:color="auto"/>
+            </w:tcBorders>
+            <w:vAlign w:val="center"/>
+          </w:tcPr>
+          <w:p>
+            <w:pPr>
+              <w:jc w:val="center"/>
+              <w:rPr>
+                <w:rFonts w:ascii="Times New Roman" w:hAnsi="Times New Roman" w:cs="Times New Roman"/>
+                <w:sz w:val="22"/>
+                <w:szCs w:val="22"/>
+              </w:rPr>
+            </w:pPr>
+            <w:r>
+              <w:rPr>
+                <w:rFonts w:ascii="Times New Roman" w:hAnsi="Times New Roman" w:cs="Times New Roman"/>
+                <w:sz w:val="22"/>
+                <w:szCs w:val="22"/>
+              </w:rPr>
+              <w:t>Basic Model</w:t>
+            </w:r>
+          </w:p>
+        </w:tc>
+        <w:tc>
+          <w:tcPr>
+            <w:tcW w:w="2143" w:type="dxa"/>
+            <w:tcBorders>
+              <w:bottom w:val="single" w:sz="4" w:space="0" w:color="auto"/>
+            </w:tcBorders>
+            <w:vAlign w:val="center"/>
+          </w:tcPr>
+          <w:p>
+            <w:pPr>
+              <w:jc w:val="center"/>
+              <w:rPr>
+                <w:rFonts w:ascii="Times New Roman" w:hAnsi="Times New Roman" w:cs="Times New Roman"/>
+                <w:sz w:val="22"/>
+                <w:szCs w:val="22"/>
+              </w:rPr>
+            </w:pPr>
+            <w:r>
+              <w:rPr>
+                <w:rFonts w:ascii="Times New Roman" w:hAnsi="Times New Roman" w:cs="Times New Roman"/>
+                <w:sz w:val="22"/>
+                <w:szCs w:val="22"/>
+              </w:rPr>
+              <w:t>Final Model</w:t>
+            </w:r>
+          </w:p>
+        </w:tc>
+        <w:tc>
+          <w:tcPr>
+            <w:tcW w:w="2142" w:type="dxa"/>
+            <w:tcBorders>
+              <w:bottom w:val="single" w:sz="4" w:space="0" w:color="auto"/>
+            </w:tcBorders>
+            <w:vAlign w:val="center"/>
+          </w:tcPr>
+          <w:p>
+            <w:pPr>
+              <w:jc w:val="center"/>
+              <w:rPr>
+                <w:rFonts w:ascii="Times New Roman" w:hAnsi="Times New Roman" w:cs="Times New Roman"/>
+                <w:sz w:val="22"/>
+                <w:szCs w:val="22"/>
+              </w:rPr>
+            </w:pPr>
+            <w:r>
+              <w:rPr>
+                <w:rFonts w:ascii="Times New Roman" w:hAnsi="Times New Roman" w:cs="Times New Roman"/>
+                <w:sz w:val="22"/>
+                <w:szCs w:val="22"/>
+              </w:rPr>
+              <w:t>Model with Demographic Covariates</w:t>
+            </w:r>
+          </w:p>
+        </w:tc>
+        <w:tc>
+          <w:tcPr>
+            <w:tcW w:w="2143" w:type="dxa"/>
+            <w:tcBorders>
+              <w:bottom w:val="single" w:sz="4" w:space="0" w:color="auto"/>
+            </w:tcBorders>
+            <w:vAlign w:val="center"/>
+          </w:tcPr>
+          <w:p>
+            <w:pPr>
+              <w:jc w:val="center"/>
+              <w:rPr>
+                <w:rFonts w:ascii="Times New Roman" w:hAnsi="Times New Roman" w:cs="Times New Roman"/>
+                <w:sz w:val="22"/>
+                <w:szCs w:val="22"/>
+              </w:rPr>
+            </w:pPr>
+            <w:r>
+              <w:rPr>
+                <w:rFonts w:ascii="Times New Roman" w:hAnsi="Times New Roman" w:cs="Times New Roman"/>
+                <w:sz w:val="22"/>
+                <w:szCs w:val="22"/>
+              </w:rPr>
+              <w:t>3-Way Interaction Model</w:t>
+            </w:r>
+          </w:p>
+        </w:tc>
+      </w:tr>
+      <w:tr>
+        <w:trPr>
+          <w:trHeight w:val="273"/>
+        </w:trPr>
+        <w:tc>
+          <w:tcPr>
+            <w:tcW w:w="0" w:type="auto"/>
+            <w:tcBorders>
+              <w:top w:val="single" w:sz="4" w:space="0" w:color="auto"/>
+            </w:tcBorders>
+            <w:vAlign w:val="center"/>
+          </w:tcPr>
+          <w:p>
+            <w:pPr>
+              <w:rPr>
+                <w:rFonts w:ascii="Times New Roman" w:hAnsi="Times New Roman" w:cs="Times New Roman"/>
+                <w:b/>
+                <w:bCs/>
+                <w:sz w:val="22"/>
+                <w:szCs w:val="22"/>
+                <w:vertAlign w:val="superscript"/>
+              </w:rPr>
+            </w:pPr>
+            <w:r>
+              <w:rPr>
+                <w:rFonts w:ascii="Times New Roman" w:hAnsi="Times New Roman" w:cs="Times New Roman"/>
+                <w:b/>
+                <w:bCs/>
+                <w:sz w:val="22"/>
+                <w:szCs w:val="22"/>
+              </w:rPr>
+              <w:t>Random Effects</w:t>
+            </w:r>
+          </w:p>
+        </w:tc>
+        <w:tc>
+          <w:tcPr>
+            <w:tcW w:w="2142" w:type="dxa"/>
+            <w:tcBorders>
+              <w:top w:val="single" w:sz="4" w:space="0" w:color="auto"/>
+            </w:tcBorders>
+          </w:tcPr>
+          <w:p>
+            <w:pPr>
+              <w:jc w:val="center"/>
+              <w:rPr>
+                <w:rFonts w:ascii="Times New Roman" w:hAnsi="Times New Roman" w:cs="Times New Roman"/>
+                <w:sz w:val="22"/>
+                <w:szCs w:val="22"/>
+              </w:rPr>
+            </w:pPr>
+          </w:p>
+        </w:tc>
+        <w:tc>
+          <w:tcPr>
+            <w:tcW w:w="2143" w:type="dxa"/>
+            <w:tcBorders>
+              <w:top w:val="single" w:sz="4" w:space="0" w:color="auto"/>
+            </w:tcBorders>
+          </w:tcPr>
+          <w:p>
+            <w:pPr>
+              <w:jc w:val="center"/>
+              <w:rPr>
+                <w:rFonts w:ascii="Times New Roman" w:hAnsi="Times New Roman" w:cs="Times New Roman"/>
+                <w:sz w:val="22"/>
+                <w:szCs w:val="22"/>
+              </w:rPr>
+            </w:pPr>
+          </w:p>
+        </w:tc>
+        <w:tc>
+          <w:tcPr>
+            <w:tcW w:w="2142" w:type="dxa"/>
+            <w:tcBorders>
+              <w:top w:val="single" w:sz="4" w:space="0" w:color="auto"/>
+            </w:tcBorders>
+          </w:tcPr>
+          <w:p>
+            <w:pPr>
+              <w:jc w:val="center"/>
+              <w:rPr>
+                <w:rFonts w:ascii="Times New Roman" w:hAnsi="Times New Roman" w:cs="Times New Roman"/>
+                <w:sz w:val="22"/>
+                <w:szCs w:val="22"/>
+              </w:rPr>
+            </w:pPr>
+          </w:p>
+        </w:tc>
+        <w:tc>
+          <w:tcPr>
+            <w:tcW w:w="2143" w:type="dxa"/>
+            <w:tcBorders>
+              <w:top w:val="single" w:sz="4" w:space="0" w:color="auto"/>
+            </w:tcBorders>
+          </w:tcPr>
+          <w:p>
+            <w:pPr>
+              <w:jc w:val="center"/>
+              <w:rPr>
+                <w:rFonts w:ascii="Times New Roman" w:hAnsi="Times New Roman" w:cs="Times New Roman"/>
+                <w:sz w:val="22"/>
+                <w:szCs w:val="22"/>
+              </w:rPr>
+            </w:pPr>
+          </w:p>
+        </w:tc>
+      </w:tr>
+      <w:tr>
+        <w:trPr>
+          <w:trHeight w:val="273"/>
+        </w:trPr>
+        <w:tc>
+          <w:tcPr>
+            <w:tcW w:w="0" w:type="auto"/>
+            <w:vAlign w:val="center"/>
+          </w:tcPr>
+          <w:p>
+            <w:pPr>
+              <w:jc w:val="right"/>
+              <w:rPr>
+                <w:rFonts w:ascii="Times New Roman" w:hAnsi="Times New Roman" w:cs="Times New Roman"/>
+                <w:sz w:val="22"/>
+                <w:szCs w:val="22"/>
+                <w:vertAlign w:val="subscript"/>
+              </w:rPr>
+            </w:pPr>
+            <w:r>
+              <w:rPr>
+                <w:rFonts w:ascii="Times New Roman" w:hAnsi="Times New Roman" w:cs="Times New Roman"/>
+                <w:sz w:val="22"/>
+                <w:szCs w:val="22"/>
+              </w:rPr>
+              <w:sym w:font="Symbol" w:char="F073"/>
+            </w:r>
+            <w:r>
+              <w:rPr>
+                <w:rFonts w:ascii="Times New Roman" w:hAnsi="Times New Roman" w:cs="Times New Roman"/>
+                <w:sz w:val="22"/>
+                <w:szCs w:val="22"/>
+                <w:vertAlign w:val="superscript"/>
+              </w:rPr>
+              <w:t>2</w:t>
+            </w:r>
+          </w:p>
+        </w:tc>
+        <w:tc>
+          <w:tcPr>
+            <w:tcW w:w="2142" w:type="dxa"/>
+          </w:tcPr>
+          <w:p>
+            <w:pPr>
+              <w:jc w:val="center"/>
+              <w:rPr>
+                <w:rFonts w:ascii="Times New Roman" w:hAnsi="Times New Roman" w:cs="Times New Roman"/>
+                <w:sz w:val="22"/>
+                <w:szCs w:val="22"/>
+              </w:rPr>
+            </w:pPr>
+          </w:p>
+        </w:tc>
+        <w:tc>
+          <w:tcPr>
+            <w:tcW w:w="2143" w:type="dxa"/>
+          </w:tcPr>
+          <w:p>
+            <w:pPr>
+              <w:jc w:val="center"/>
+              <w:rPr>
+                <w:rFonts w:ascii="Times New Roman" w:hAnsi="Times New Roman" w:cs="Times New Roman"/>
+                <w:sz w:val="22"/>
+                <w:szCs w:val="22"/>
+              </w:rPr>
+            </w:pPr>
+          </w:p>
+        </w:tc>
+        <w:tc>
+          <w:tcPr>
+            <w:tcW w:w="2142" w:type="dxa"/>
+          </w:tcPr>
+          <w:p>
+            <w:pPr>
+              <w:jc w:val="center"/>
+              <w:rPr>
+                <w:rFonts w:ascii="Times New Roman" w:hAnsi="Times New Roman" w:cs="Times New Roman"/>
+                <w:sz w:val="22"/>
+                <w:szCs w:val="22"/>
+              </w:rPr>
+            </w:pPr>
+          </w:p>
+        </w:tc>
+        <w:tc>
+          <w:tcPr>
+            <w:tcW w:w="2143" w:type="dxa"/>
+          </w:tcPr>
+          <w:p>
+            <w:pPr>
+              <w:jc w:val="center"/>
+              <w:rPr>
+                <w:rFonts w:ascii="Times New Roman" w:hAnsi="Times New Roman" w:cs="Times New Roman"/>
+                <w:sz w:val="22"/>
+                <w:szCs w:val="22"/>
+              </w:rPr>
+            </w:pPr>
+          </w:p>
+        </w:tc>
+      </w:tr>
+      <w:tr>
+        <w:trPr>
+          <w:trHeight w:val="261"/>
+        </w:trPr>
+        <w:tc>
+          <w:tcPr>
+            <w:tcW w:w="0" w:type="auto"/>
+            <w:vAlign w:val="center"/>
+          </w:tcPr>
+          <w:p>
+            <w:pPr>
+              <w:jc w:val="right"/>
+              <w:rPr>
+                <w:rFonts w:ascii="Times New Roman" w:hAnsi="Times New Roman" w:cs="Times New Roman"/>
+                <w:sz w:val="22"/>
+                <w:szCs w:val="22"/>
+              </w:rPr>
+            </w:pPr>
+            <w:r>
+              <w:rPr>
+                <w:rFonts w:ascii="Times New Roman" w:hAnsi="Times New Roman" w:cs="Times New Roman"/>
+                <w:sz w:val="22"/>
+                <w:szCs w:val="22"/>
+              </w:rPr>
+              <w:sym w:font="Symbol" w:char="F074"/>
+            </w:r>
+            <w:r>
+              <w:rPr>
+                <w:rFonts w:ascii="Times New Roman" w:hAnsi="Times New Roman" w:cs="Times New Roman"/>
+                <w:sz w:val="22"/>
+                <w:szCs w:val="22"/>
+                <w:vertAlign w:val="subscript"/>
+              </w:rPr>
+              <w:t>0</w:t>
+            </w:r>
+            <w:r>
+              <w:rPr>
+                <w:rFonts w:ascii="Times New Roman" w:hAnsi="Times New Roman" w:cs="Times New Roman"/>
+                <w:sz w:val="22"/>
+                <w:szCs w:val="22"/>
+                <w:vertAlign w:val="superscript"/>
+              </w:rPr>
+              <w:t>2</w:t>
+            </w:r>
+          </w:p>
+        </w:tc>
+        <w:tc>
+          <w:tcPr>
+            <w:tcW w:w="2142" w:type="dxa"/>
+          </w:tcPr>
+          <w:p>
+            <w:pPr>
+              <w:jc w:val="center"/>
+              <w:rPr>
+                <w:rFonts w:ascii="Times New Roman" w:hAnsi="Times New Roman" w:cs="Times New Roman"/>
+                <w:sz w:val="22"/>
+                <w:szCs w:val="22"/>
+              </w:rPr>
+            </w:pPr>
+          </w:p>
+        </w:tc>
+        <w:tc>
+          <w:tcPr>
+            <w:tcW w:w="2143" w:type="dxa"/>
+          </w:tcPr>
+          <w:p>
+            <w:pPr>
+              <w:jc w:val="center"/>
+              <w:rPr>
+                <w:rFonts w:ascii="Times New Roman" w:hAnsi="Times New Roman" w:cs="Times New Roman"/>
+                <w:sz w:val="22"/>
+                <w:szCs w:val="22"/>
+              </w:rPr>
+            </w:pPr>
+          </w:p>
+        </w:tc>
+        <w:tc>
+          <w:tcPr>
+            <w:tcW w:w="2142" w:type="dxa"/>
+          </w:tcPr>
+          <w:p>
+            <w:pPr>
+              <w:jc w:val="center"/>
+              <w:rPr>
+                <w:rFonts w:ascii="Times New Roman" w:hAnsi="Times New Roman" w:cs="Times New Roman"/>
+                <w:sz w:val="22"/>
+                <w:szCs w:val="22"/>
+              </w:rPr>
+            </w:pPr>
+          </w:p>
+        </w:tc>
+        <w:tc>
+          <w:tcPr>
+            <w:tcW w:w="2143" w:type="dxa"/>
+          </w:tcPr>
+          <w:p>
+            <w:pPr>
+              <w:jc w:val="center"/>
+              <w:rPr>
+                <w:rFonts w:ascii="Times New Roman" w:hAnsi="Times New Roman" w:cs="Times New Roman"/>
+                <w:sz w:val="22"/>
+                <w:szCs w:val="22"/>
+              </w:rPr>
+            </w:pPr>
+          </w:p>
+        </w:tc>
+      </w:tr>
+      <w:tr>
+        <w:trPr>
+          <w:trHeight w:val="273"/>
+        </w:trPr>
+        <w:tc>
+          <w:tcPr>
+            <w:tcW w:w="0" w:type="auto"/>
+            <w:tcBorders>
+              <w:bottom w:val="single" w:sz="4" w:space="0" w:color="767171" w:themeColor="background2" w:themeShade="80"/>
+            </w:tcBorders>
+            <w:vAlign w:val="center"/>
+          </w:tcPr>
+          <w:p>
+            <w:pPr>
+              <w:jc w:val="right"/>
+              <w:rPr>
+                <w:rFonts w:ascii="Times New Roman" w:hAnsi="Times New Roman" w:cs="Times New Roman"/>
+                <w:sz w:val="22"/>
+                <w:szCs w:val="22"/>
+              </w:rPr>
+            </w:pPr>
+            <w:r>
+              <w:rPr>
+                <w:rFonts w:ascii="Times New Roman" w:hAnsi="Times New Roman" w:cs="Times New Roman"/>
+                <w:sz w:val="22"/>
+                <w:szCs w:val="22"/>
+              </w:rPr>
+              <w:sym w:font="Symbol" w:char="F074"/>
+            </w:r>
+            <w:r>
+              <w:rPr>
+                <w:rFonts w:ascii="Times New Roman" w:hAnsi="Times New Roman" w:cs="Times New Roman"/>
+                <w:sz w:val="22"/>
+                <w:szCs w:val="22"/>
+                <w:vertAlign w:val="subscript"/>
+              </w:rPr>
+              <w:t>1</w:t>
+            </w:r>
+            <w:r>
+              <w:rPr>
+                <w:rFonts w:ascii="Times New Roman" w:hAnsi="Times New Roman" w:cs="Times New Roman"/>
+                <w:sz w:val="22"/>
+                <w:szCs w:val="22"/>
+                <w:vertAlign w:val="superscript"/>
+              </w:rPr>
+              <w:t>2</w:t>
+            </w:r>
+          </w:p>
+        </w:tc>
+        <w:tc>
+          <w:tcPr>
+            <w:tcW w:w="2142" w:type="dxa"/>
+            <w:tcBorders>
+              <w:bottom w:val="single" w:sz="4" w:space="0" w:color="767171" w:themeColor="background2" w:themeShade="80"/>
+            </w:tcBorders>
+          </w:tcPr>
+          <w:p>
+            <w:pPr>
+              <w:jc w:val="center"/>
+              <w:rPr>
+                <w:rFonts w:ascii="Times New Roman" w:hAnsi="Times New Roman" w:cs="Times New Roman"/>
+                <w:b/>
+                <w:bCs/>
+                <w:sz w:val="22"/>
+                <w:szCs w:val="22"/>
+              </w:rPr>
+            </w:pPr>
+          </w:p>
+        </w:tc>
+        <w:tc>
+          <w:tcPr>
+            <w:tcW w:w="2143" w:type="dxa"/>
+            <w:tcBorders>
+              <w:bottom w:val="single" w:sz="4" w:space="0" w:color="767171" w:themeColor="background2" w:themeShade="80"/>
+            </w:tcBorders>
+          </w:tcPr>
+          <w:p>
+            <w:pPr>
+              <w:jc w:val="center"/>
+              <w:rPr>
+                <w:rFonts w:ascii="Times New Roman" w:hAnsi="Times New Roman" w:cs="Times New Roman"/>
+                <w:b/>
+                <w:bCs/>
+                <w:sz w:val="22"/>
+                <w:szCs w:val="22"/>
+              </w:rPr>
+            </w:pPr>
+          </w:p>
+        </w:tc>
+        <w:tc>
+          <w:tcPr>
+            <w:tcW w:w="2142" w:type="dxa"/>
+            <w:tcBorders>
+              <w:bottom w:val="single" w:sz="4" w:space="0" w:color="767171" w:themeColor="background2" w:themeShade="80"/>
+            </w:tcBorders>
+          </w:tcPr>
+          <w:p>
+            <w:pPr>
+              <w:jc w:val="center"/>
+              <w:rPr>
+                <w:rFonts w:ascii="Times New Roman" w:hAnsi="Times New Roman" w:cs="Times New Roman"/>
+                <w:b/>
+                <w:bCs/>
+                <w:sz w:val="22"/>
+                <w:szCs w:val="22"/>
+              </w:rPr>
+            </w:pPr>
+          </w:p>
+        </w:tc>
+        <w:tc>
+          <w:tcPr>
+            <w:tcW w:w="2143" w:type="dxa"/>
+            <w:tcBorders>
+              <w:bottom w:val="single" w:sz="4" w:space="0" w:color="767171" w:themeColor="background2" w:themeShade="80"/>
+            </w:tcBorders>
+          </w:tcPr>
+          <w:p>
+            <w:pPr>
+              <w:jc w:val="center"/>
+              <w:rPr>
+                <w:rFonts w:ascii="Times New Roman" w:hAnsi="Times New Roman" w:cs="Times New Roman"/>
+                <w:b/>
+                <w:bCs/>
+                <w:sz w:val="22"/>
+                <w:szCs w:val="22"/>
+              </w:rPr>
+            </w:pPr>
+          </w:p>
+        </w:tc>
+      </w:tr>
+      <w:tr>
+        <w:trPr>
+          <w:trHeight w:val="273"/>
+        </w:trPr>
+        <w:tc>
+          <w:tcPr>
+            <w:tcW w:w="0" w:type="auto"/>
+            <w:tcBorders>
+              <w:top w:val="single" w:sz="4" w:space="0" w:color="767171" w:themeColor="background2" w:themeShade="80"/>
+            </w:tcBorders>
+            <w:vAlign w:val="center"/>
+          </w:tcPr>
+          <w:p>
+            <w:pPr>
+              <w:rPr>
+                <w:rFonts w:ascii="Times New Roman" w:hAnsi="Times New Roman" w:cs="Times New Roman"/>
+                <w:sz w:val="22"/>
+                <w:szCs w:val="22"/>
+              </w:rPr>
+            </w:pPr>
+            <w:r>
+              <w:rPr>
+                <w:rFonts w:ascii="Times New Roman" w:hAnsi="Times New Roman" w:cs="Times New Roman"/>
+                <w:b/>
+                <w:bCs/>
+                <w:sz w:val="22"/>
+                <w:szCs w:val="22"/>
+              </w:rPr>
+              <w:t>Model Fit</w:t>
+            </w:r>
+          </w:p>
+        </w:tc>
+        <w:tc>
+          <w:tcPr>
+            <w:tcW w:w="2142" w:type="dxa"/>
+            <w:tcBorders>
+              <w:top w:val="single" w:sz="4" w:space="0" w:color="767171" w:themeColor="background2" w:themeShade="80"/>
+            </w:tcBorders>
+          </w:tcPr>
+          <w:p>
+            <w:pPr>
+              <w:jc w:val="center"/>
+              <w:rPr>
+                <w:rFonts w:ascii="Times New Roman" w:hAnsi="Times New Roman" w:cs="Times New Roman"/>
+                <w:b/>
+                <w:bCs/>
+                <w:sz w:val="22"/>
+                <w:szCs w:val="22"/>
+              </w:rPr>
+            </w:pPr>
+          </w:p>
+        </w:tc>
+        <w:tc>
+          <w:tcPr>
+            <w:tcW w:w="2143" w:type="dxa"/>
+            <w:tcBorders>
+              <w:top w:val="single" w:sz="4" w:space="0" w:color="767171" w:themeColor="background2" w:themeShade="80"/>
+            </w:tcBorders>
+          </w:tcPr>
+          <w:p>
+            <w:pPr>
+              <w:jc w:val="center"/>
+              <w:rPr>
+                <w:rFonts w:ascii="Times New Roman" w:hAnsi="Times New Roman" w:cs="Times New Roman"/>
+                <w:b/>
+                <w:bCs/>
+                <w:sz w:val="22"/>
+                <w:szCs w:val="22"/>
+              </w:rPr>
+            </w:pPr>
+          </w:p>
+        </w:tc>
+        <w:tc>
+          <w:tcPr>
+            <w:tcW w:w="2142" w:type="dxa"/>
+            <w:tcBorders>
+              <w:top w:val="single" w:sz="4" w:space="0" w:color="767171" w:themeColor="background2" w:themeShade="80"/>
+            </w:tcBorders>
+          </w:tcPr>
+          <w:p>
+            <w:pPr>
+              <w:jc w:val="center"/>
+              <w:rPr>
+                <w:rFonts w:ascii="Times New Roman" w:hAnsi="Times New Roman" w:cs="Times New Roman"/>
+                <w:b/>
+                <w:bCs/>
+                <w:sz w:val="22"/>
+                <w:szCs w:val="22"/>
+              </w:rPr>
+            </w:pPr>
+          </w:p>
+        </w:tc>
+        <w:tc>
+          <w:tcPr>
+            <w:tcW w:w="2143" w:type="dxa"/>
+            <w:tcBorders>
+              <w:top w:val="single" w:sz="4" w:space="0" w:color="767171" w:themeColor="background2" w:themeShade="80"/>
+            </w:tcBorders>
+          </w:tcPr>
+          <w:p>
+            <w:pPr>
+              <w:jc w:val="center"/>
+              <w:rPr>
+                <w:rFonts w:ascii="Times New Roman" w:hAnsi="Times New Roman" w:cs="Times New Roman"/>
+                <w:b/>
+                <w:bCs/>
+                <w:sz w:val="22"/>
+                <w:szCs w:val="22"/>
+              </w:rPr>
+            </w:pPr>
+          </w:p>
+        </w:tc>
+      </w:tr>
+      <w:tr>
+        <w:trPr>
+          <w:trHeight w:val="273"/>
+        </w:trPr>
+        <w:tc>
+          <w:tcPr>
+            <w:tcW w:w="0" w:type="auto"/>
+            <w:vAlign w:val="center"/>
+          </w:tcPr>
+          <w:p>
+            <w:pPr>
+              <w:jc w:val="right"/>
+              <w:rPr>
+                <w:rFonts w:ascii="Times New Roman" w:hAnsi="Times New Roman" w:cs="Times New Roman"/>
+                <w:sz w:val="22"/>
+                <w:szCs w:val="22"/>
+              </w:rPr>
+            </w:pPr>
+            <w:r>
+              <w:rPr>
+                <w:rFonts w:ascii="Times New Roman" w:hAnsi="Times New Roman" w:cs="Times New Roman"/>
+                <w:sz w:val="22"/>
+                <w:szCs w:val="22"/>
+              </w:rPr>
+              <w:t>AIC</w:t>
+            </w:r>
+          </w:p>
+        </w:tc>
+        <w:tc>
+          <w:tcPr>
+            <w:tcW w:w="2142" w:type="dxa"/>
+          </w:tcPr>
+          <w:p>
+            <w:pPr>
+              <w:jc w:val="center"/>
+              <w:rPr>
+                <w:rFonts w:ascii="Times New Roman" w:hAnsi="Times New Roman" w:cs="Times New Roman"/>
+                <w:b/>
+                <w:bCs/>
+                <w:sz w:val="22"/>
+                <w:szCs w:val="22"/>
+              </w:rPr>
+            </w:pPr>
+          </w:p>
+        </w:tc>
+        <w:tc>
+          <w:tcPr>
+            <w:tcW w:w="2143" w:type="dxa"/>
+          </w:tcPr>
+          <w:p>
+            <w:pPr>
+              <w:jc w:val="center"/>
+              <w:rPr>
+                <w:rFonts w:ascii="Times New Roman" w:hAnsi="Times New Roman" w:cs="Times New Roman"/>
+                <w:b/>
+                <w:bCs/>
+                <w:sz w:val="22"/>
+                <w:szCs w:val="22"/>
+              </w:rPr>
+            </w:pPr>
+          </w:p>
+        </w:tc>
+        <w:tc>
+          <w:tcPr>
+            <w:tcW w:w="2142" w:type="dxa"/>
+          </w:tcPr>
+          <w:p>
+            <w:pPr>
+              <w:jc w:val="center"/>
+              <w:rPr>
+                <w:rFonts w:ascii="Times New Roman" w:hAnsi="Times New Roman" w:cs="Times New Roman"/>
+                <w:b/>
+                <w:bCs/>
+                <w:sz w:val="22"/>
+                <w:szCs w:val="22"/>
+              </w:rPr>
+            </w:pPr>
+          </w:p>
+        </w:tc>
+        <w:tc>
+          <w:tcPr>
+            <w:tcW w:w="2143" w:type="dxa"/>
+          </w:tcPr>
+          <w:p>
+            <w:pPr>
+              <w:jc w:val="center"/>
+              <w:rPr>
+                <w:rFonts w:ascii="Times New Roman" w:hAnsi="Times New Roman" w:cs="Times New Roman"/>
+                <w:b/>
+                <w:bCs/>
+                <w:sz w:val="22"/>
+                <w:szCs w:val="22"/>
+              </w:rPr>
+            </w:pPr>
+          </w:p>
+        </w:tc>
+      </w:tr>
+      <w:tr>
+        <w:trPr>
+          <w:trHeight w:val="273"/>
+        </w:trPr>
+        <w:tc>
+          <w:tcPr>
+            <w:tcW w:w="0" w:type="auto"/>
+            <w:vAlign w:val="center"/>
+          </w:tcPr>
+          <w:p>
+            <w:pPr>
+              <w:jc w:val="right"/>
+              <w:rPr>
+                <w:rFonts w:ascii="Times New Roman" w:hAnsi="Times New Roman" w:cs="Times New Roman"/>
+                <w:sz w:val="22"/>
+                <w:szCs w:val="22"/>
+              </w:rPr>
+            </w:pPr>
+            <w:r>
+              <w:rPr>
+                <w:rFonts w:ascii="Times New Roman" w:hAnsi="Times New Roman" w:cs="Times New Roman"/>
+                <w:sz w:val="22"/>
+                <w:szCs w:val="22"/>
+              </w:rPr>
+              <w:t>Log-Likelihood</w:t>
+            </w:r>
+          </w:p>
+        </w:tc>
+        <w:tc>
+          <w:tcPr>
+            <w:tcW w:w="2142" w:type="dxa"/>
+            <w:shd w:val="clear" w:color="auto" w:fill="auto"/>
+          </w:tcPr>
+          <w:p>
+            <w:pPr>
+              <w:rPr>
+                <w:rFonts w:ascii="Times New Roman" w:hAnsi="Times New Roman" w:cs="Times New Roman"/>
+                <w:sz w:val="22"/>
+                <w:szCs w:val="22"/>
+              </w:rPr>
+            </w:pPr>
+          </w:p>
+        </w:tc>
+        <w:tc>
+          <w:tcPr>
+            <w:tcW w:w="2143" w:type="dxa"/>
+            <w:shd w:val="clear" w:color="auto" w:fill="auto"/>
+          </w:tcPr>
+          <w:p>
+            <w:pPr>
+              <w:jc w:val="center"/>
+              <w:rPr>
+                <w:rFonts w:ascii="Times New Roman" w:hAnsi="Times New Roman" w:cs="Times New Roman"/>
+                <w:sz w:val="22"/>
+                <w:szCs w:val="22"/>
+              </w:rPr>
+            </w:pPr>
+          </w:p>
+        </w:tc>
+        <w:tc>
+          <w:tcPr>
+            <w:tcW w:w="2142" w:type="dxa"/>
+            <w:shd w:val="clear" w:color="auto" w:fill="auto"/>
+          </w:tcPr>
+          <w:p>
+            <w:pPr>
+              <w:jc w:val="center"/>
+              <w:rPr>
+                <w:rFonts w:ascii="Times New Roman" w:hAnsi="Times New Roman" w:cs="Times New Roman"/>
+                <w:sz w:val="22"/>
+                <w:szCs w:val="22"/>
+              </w:rPr>
+            </w:pPr>
+          </w:p>
+        </w:tc>
+        <w:tc>
+          <w:tcPr>
+            <w:tcW w:w="2143" w:type="dxa"/>
+            <w:shd w:val="clear" w:color="auto" w:fill="auto"/>
+          </w:tcPr>
+          <w:p>
+            <w:pPr>
+              <w:jc w:val="center"/>
+              <w:rPr>
+                <w:rFonts w:ascii="Times New Roman" w:hAnsi="Times New Roman" w:cs="Times New Roman"/>
+                <w:sz w:val="22"/>
+                <w:szCs w:val="22"/>
+              </w:rPr>
+            </w:pPr>
+          </w:p>
+        </w:tc>
+      </w:tr>
+      <w:tr>
+        <w:trPr>
+          <w:trHeight w:val="261"/>
+        </w:trPr>
+        <w:tc>
+          <w:tcPr>
+            <w:tcW w:w="0" w:type="auto"/>
+            <w:tcBorders>
+              <w:bottom w:val="single" w:sz="4" w:space="0" w:color="000000" w:themeColor="text1"/>
+            </w:tcBorders>
+            <w:vAlign w:val="center"/>
+          </w:tcPr>
+          <w:p>
+            <w:pPr>
+              <w:jc w:val="right"/>
+              <w:rPr>
+                <w:rFonts w:ascii="Times New Roman" w:hAnsi="Times New Roman" w:cs="Times New Roman"/>
+                <w:sz w:val="22"/>
+                <w:szCs w:val="22"/>
+                <w:vertAlign w:val="superscript"/>
+              </w:rPr>
+            </w:pPr>
+            <w:r>
+              <w:rPr>
+                <w:rFonts w:ascii="Times New Roman" w:hAnsi="Times New Roman" w:cs="Times New Roman"/>
+                <w:sz w:val="22"/>
+                <w:szCs w:val="22"/>
+              </w:rPr>
+              <w:t>R</w:t>
+            </w:r>
+            <w:r>
+              <w:rPr>
+                <w:rFonts w:ascii="Times New Roman" w:hAnsi="Times New Roman" w:cs="Times New Roman"/>
+                <w:sz w:val="22"/>
+                <w:szCs w:val="22"/>
+                <w:vertAlign w:val="superscript"/>
+              </w:rPr>
+              <w:t>2</w:t>
+            </w:r>
+          </w:p>
+        </w:tc>
+        <w:tc>
+          <w:tcPr>
+            <w:tcW w:w="2142" w:type="dxa"/>
+            <w:tcBorders>
+              <w:bottom w:val="single" w:sz="4" w:space="0" w:color="000000" w:themeColor="text1"/>
+            </w:tcBorders>
+            <w:shd w:val="clear" w:color="auto" w:fill="auto"/>
+          </w:tcPr>
+          <w:p>
+            <w:pPr>
+              <w:rPr>
+                <w:rFonts w:ascii="Times New Roman" w:hAnsi="Times New Roman" w:cs="Times New Roman"/>
+                <w:sz w:val="22"/>
+                <w:szCs w:val="22"/>
+              </w:rPr>
+            </w:pPr>
+          </w:p>
+        </w:tc>
+        <w:tc>
+          <w:tcPr>
+            <w:tcW w:w="2143" w:type="dxa"/>
+            <w:tcBorders>
+              <w:bottom w:val="single" w:sz="4" w:space="0" w:color="000000" w:themeColor="text1"/>
+            </w:tcBorders>
+            <w:shd w:val="clear" w:color="auto" w:fill="auto"/>
+          </w:tcPr>
+          <w:p>
+            <w:pPr>
+              <w:jc w:val="center"/>
+              <w:rPr>
+                <w:rFonts w:ascii="Times New Roman" w:hAnsi="Times New Roman" w:cs="Times New Roman"/>
+                <w:b/>
+                <w:bCs/>
+                <w:sz w:val="22"/>
+                <w:szCs w:val="22"/>
+              </w:rPr>
+            </w:pPr>
+          </w:p>
+        </w:tc>
+        <w:tc>
+          <w:tcPr>
+            <w:tcW w:w="2142" w:type="dxa"/>
+            <w:tcBorders>
+              <w:bottom w:val="single" w:sz="4" w:space="0" w:color="000000" w:themeColor="text1"/>
+            </w:tcBorders>
+            <w:shd w:val="clear" w:color="auto" w:fill="auto"/>
+          </w:tcPr>
+          <w:p>
+            <w:pPr>
+              <w:jc w:val="center"/>
+              <w:rPr>
+                <w:rFonts w:ascii="Times New Roman" w:hAnsi="Times New Roman" w:cs="Times New Roman"/>
+                <w:b/>
+                <w:bCs/>
+                <w:sz w:val="22"/>
+                <w:szCs w:val="22"/>
+              </w:rPr>
+            </w:pPr>
+          </w:p>
+        </w:tc>
+        <w:tc>
+          <w:tcPr>
+            <w:tcW w:w="2143" w:type="dxa"/>
+            <w:tcBorders>
+              <w:bottom w:val="single" w:sz="4" w:space="0" w:color="000000" w:themeColor="text1"/>
+            </w:tcBorders>
+            <w:shd w:val="clear" w:color="auto" w:fill="auto"/>
+          </w:tcPr>
+          <w:p>
+            <w:pPr>
+              <w:jc w:val="center"/>
+              <w:rPr>
+                <w:rFonts w:ascii="Times New Roman" w:hAnsi="Times New Roman" w:cs="Times New Roman"/>
+                <w:sz w:val="22"/>
+                <w:szCs w:val="22"/>
+              </w:rPr>
+            </w:pPr>
           </w:p>
         </w:tc>
       </w:tr>

</xml_diff>